<commit_message>
Update Fitts' Law Experiment Report.docx
</commit_message>
<xml_diff>
--- a/results/Fitts' Law Experiment Report.docx
+++ b/results/Fitts' Law Experiment Report.docx
@@ -92,6 +92,9 @@
       <w:r>
         <w:t>. Ten participants (aged 18+) completed 180 trials each, clicking on targets of varying configurations.</w:t>
       </w:r>
+      <w:r>
+        <w:t xml:space="preserve"> They sat in front of a computer and did it. </w:t>
+      </w:r>
     </w:p>
     <w:p>
       <w:pPr>
@@ -184,7 +187,10 @@
         </w:numPr>
       </w:pPr>
       <w:r>
-        <w:t>Error Rate: Number of incorrect clicks before successful acquisition</w:t>
+        <w:t xml:space="preserve">Error Rate: Number of incorrect clicks </w:t>
+      </w:r>
+      <w:r>
+        <w:t xml:space="preserve">before a successful click </w:t>
       </w:r>
     </w:p>
     <w:p>
@@ -222,7 +228,10 @@
         <w:spacing w:before="240"/>
       </w:pPr>
       <w:r>
-        <w:t>Participant experience with pointing devices</w:t>
+        <w:t xml:space="preserve">Participant experience with </w:t>
+      </w:r>
+      <w:r>
+        <w:t>a mouse</w:t>
       </w:r>
     </w:p>
     <w:p>
@@ -687,7 +696,6 @@
         <w:t xml:space="preserve"> and analyzing our data properly. </w:t>
       </w:r>
     </w:p>
-    <w:p/>
     <w:sectPr>
       <w:pgSz w:w="12240" w:h="15840"/>
       <w:pgMar w:top="1440" w:right="1440" w:bottom="1440" w:left="1440" w:header="720" w:footer="720" w:gutter="0"/>
@@ -3161,23 +3169,6 @@
 </file>
 
 <file path=customXml/item1.xml><?xml version="1.0" encoding="utf-8"?>
-<p:properties xmlns:p="http://schemas.microsoft.com/office/2006/metadata/properties" xmlns:xsi="http://www.w3.org/2001/XMLSchema-instance" xmlns:pc="http://schemas.microsoft.com/office/infopath/2007/PartnerControls">
-  <documentManagement>
-    <_activity xmlns="6c8f2467-5d7d-46bf-ab3c-46960c9a2f39" xsi:nil="true"/>
-  </documentManagement>
-</p:properties>
-</file>
-
-<file path=customXml/item2.xml><?xml version="1.0" encoding="utf-8"?>
-<?mso-contentType ?>
-<FormTemplates xmlns="http://schemas.microsoft.com/sharepoint/v3/contenttype/forms">
-  <Display>DocumentLibraryForm</Display>
-  <Edit>DocumentLibraryForm</Edit>
-  <New>DocumentLibraryForm</New>
-</FormTemplates>
-</file>
-
-<file path=customXml/item3.xml><?xml version="1.0" encoding="utf-8"?>
 <ct:contentTypeSchema xmlns:ct="http://schemas.microsoft.com/office/2006/metadata/contentType" xmlns:ma="http://schemas.microsoft.com/office/2006/metadata/properties/metaAttributes" ct:_="" ma:_="" ma:contentTypeName="Document" ma:contentTypeID="0x0101004757126A57A4E74088564D7D0B5FDAAB" ma:contentTypeVersion="17" ma:contentTypeDescription="Create a new document." ma:contentTypeScope="" ma:versionID="2076ffa59d33679d476d02e7377103ef">
   <xsd:schema xmlns:xsd="http://www.w3.org/2001/XMLSchema" xmlns:xs="http://www.w3.org/2001/XMLSchema" xmlns:p="http://schemas.microsoft.com/office/2006/metadata/properties" xmlns:ns3="6c8f2467-5d7d-46bf-ab3c-46960c9a2f39" xmlns:ns4="037011dc-89f9-4232-b519-31c1e72b95da" targetNamespace="http://schemas.microsoft.com/office/2006/metadata/properties" ma:root="true" ma:fieldsID="81670f68696a57621e147be9c30f7966" ns3:_="" ns4:_="">
     <xsd:import namespace="6c8f2467-5d7d-46bf-ab3c-46960c9a2f39"/>
@@ -3424,25 +3415,24 @@
 </ct:contentTypeSchema>
 </file>
 
-<file path=customXml/itemProps1.xml><?xml version="1.0" encoding="utf-8"?>
-<ds:datastoreItem xmlns:ds="http://schemas.openxmlformats.org/officeDocument/2006/customXml" ds:itemID="{B509F991-DC04-42D3-9582-DBC8A161EF42}">
-  <ds:schemaRefs>
-    <ds:schemaRef ds:uri="http://schemas.microsoft.com/office/2006/metadata/properties"/>
-    <ds:schemaRef ds:uri="http://schemas.microsoft.com/office/infopath/2007/PartnerControls"/>
-    <ds:schemaRef ds:uri="6c8f2467-5d7d-46bf-ab3c-46960c9a2f39"/>
-  </ds:schemaRefs>
-</ds:datastoreItem>
+<file path=customXml/item2.xml><?xml version="1.0" encoding="utf-8"?>
+<?mso-contentType ?>
+<FormTemplates xmlns="http://schemas.microsoft.com/sharepoint/v3/contenttype/forms">
+  <Display>DocumentLibraryForm</Display>
+  <Edit>DocumentLibraryForm</Edit>
+  <New>DocumentLibraryForm</New>
+</FormTemplates>
 </file>
 
-<file path=customXml/itemProps2.xml><?xml version="1.0" encoding="utf-8"?>
-<ds:datastoreItem xmlns:ds="http://schemas.openxmlformats.org/officeDocument/2006/customXml" ds:itemID="{FD60C42F-C9CA-4935-AAED-24681ABCD896}">
-  <ds:schemaRefs>
-    <ds:schemaRef ds:uri="http://schemas.microsoft.com/sharepoint/v3/contenttype/forms"/>
-  </ds:schemaRefs>
-</ds:datastoreItem>
+<file path=customXml/item3.xml><?xml version="1.0" encoding="utf-8"?>
+<p:properties xmlns:p="http://schemas.microsoft.com/office/2006/metadata/properties" xmlns:xsi="http://www.w3.org/2001/XMLSchema-instance" xmlns:pc="http://schemas.microsoft.com/office/infopath/2007/PartnerControls">
+  <documentManagement>
+    <_activity xmlns="6c8f2467-5d7d-46bf-ab3c-46960c9a2f39" xsi:nil="true"/>
+  </documentManagement>
+</p:properties>
 </file>
 
-<file path=customXml/itemProps3.xml><?xml version="1.0" encoding="utf-8"?>
+<file path=customXml/itemProps1.xml><?xml version="1.0" encoding="utf-8"?>
 <ds:datastoreItem xmlns:ds="http://schemas.openxmlformats.org/officeDocument/2006/customXml" ds:itemID="{47F5AD9B-EF64-4371-9444-898AC0FFFD6A}">
   <ds:schemaRefs>
     <ds:schemaRef ds:uri="http://schemas.microsoft.com/office/2006/metadata/contentType"/>
@@ -3459,4 +3449,22 @@
     <ds:schemaRef ds:uri="http://schemas.microsoft.com/internal/obd"/>
   </ds:schemaRefs>
 </ds:datastoreItem>
+</file>
+
+<file path=customXml/itemProps2.xml><?xml version="1.0" encoding="utf-8"?>
+<ds:datastoreItem xmlns:ds="http://schemas.openxmlformats.org/officeDocument/2006/customXml" ds:itemID="{FD60C42F-C9CA-4935-AAED-24681ABCD896}">
+  <ds:schemaRefs>
+    <ds:schemaRef ds:uri="http://schemas.microsoft.com/sharepoint/v3/contenttype/forms"/>
+  </ds:schemaRefs>
+</ds:datastoreItem>
+</file>
+
+<file path=customXml/itemProps3.xml><?xml version="1.0" encoding="utf-8"?>
+<ds:datastoreItem xmlns:ds="http://schemas.openxmlformats.org/officeDocument/2006/customXml" ds:itemID="{B509F991-DC04-42D3-9582-DBC8A161EF42}">
+  <ds:schemaRefs>
+    <ds:schemaRef ds:uri="http://schemas.microsoft.com/office/2006/metadata/properties"/>
+    <ds:schemaRef ds:uri="http://schemas.microsoft.com/office/infopath/2007/PartnerControls"/>
+    <ds:schemaRef ds:uri="6c8f2467-5d7d-46bf-ab3c-46960c9a2f39"/>
+  </ds:schemaRefs>
+</ds:datastoreItem>
 </file>
</xml_diff>